<commit_message>
Se actualiza plantilla de entrega de TP
</commit_message>
<xml_diff>
--- a/Plantilla Word para TPs/Grupo1_NombreTP.docx
+++ b/Plantilla Word para TPs/Grupo1_NombreTP.docx
@@ -2,17 +2,25 @@
 <file path=word/document.xml><?xml version="1.0" encoding="utf-8"?>
 <w:document xmlns:wpc="http://schemas.microsoft.com/office/word/2010/wordprocessingCanvas" xmlns:cx="http://schemas.microsoft.com/office/drawing/2014/chartex" xmlns:cx1="http://schemas.microsoft.com/office/drawing/2015/9/8/chartex" xmlns:cx2="http://schemas.microsoft.com/office/drawing/2015/10/21/chartex" xmlns:cx3="http://schemas.microsoft.com/office/drawing/2016/5/9/chartex" xmlns:cx4="http://schemas.microsoft.com/office/drawing/2016/5/10/chartex" xmlns:cx5="http://schemas.microsoft.com/office/drawing/2016/5/11/chartex" xmlns:cx6="http://schemas.microsoft.com/office/drawing/2016/5/12/chartex" xmlns:cx7="http://schemas.microsoft.com/office/drawing/2016/5/13/chartex" xmlns:cx8="http://schemas.microsoft.com/office/drawing/2016/5/14/chartex" xmlns:mc="http://schemas.openxmlformats.org/markup-compatibility/2006" xmlns:aink="http://schemas.microsoft.com/office/drawing/2016/ink" xmlns:am3d="http://schemas.microsoft.com/office/drawing/2017/model3d" xmlns:o="urn:schemas-microsoft-com:office:office" xmlns:r="http://schemas.openxmlformats.org/officeDocument/2006/relationships" xmlns:m="http://schemas.openxmlformats.org/officeDocument/2006/math" xmlns:v="urn:schemas-microsoft-com:vml" xmlns:wp14="http://schemas.microsoft.com/office/word/2010/wordprocessingDrawing" xmlns:wp="http://schemas.openxmlformats.org/drawingml/2006/wordprocessingDrawing" xmlns:w10="urn:schemas-microsoft-com:office:word" xmlns:w="http://schemas.openxmlformats.org/wordprocessingml/2006/main" xmlns:w14="http://schemas.microsoft.com/office/word/2010/wordml" xmlns:w15="http://schemas.microsoft.com/office/word/2012/wordml" xmlns:w16cex="http://schemas.microsoft.com/office/word/2018/wordml/cex" xmlns:w16cid="http://schemas.microsoft.com/office/word/2016/wordml/cid" xmlns:w16="http://schemas.microsoft.com/office/word/2018/wordml" xmlns:w16se="http://schemas.microsoft.com/office/word/2015/wordml/symex" xmlns:wpg="http://schemas.microsoft.com/office/word/2010/wordprocessingGroup" xmlns:wpi="http://schemas.microsoft.com/office/word/2010/wordprocessingInk" xmlns:wne="http://schemas.microsoft.com/office/word/2006/wordml" xmlns:wps="http://schemas.microsoft.com/office/word/2010/wordprocessingShape" mc:Ignorable="w14 w15 w16se w16cid w16 w16cex wp14">
   <w:body>
-    <w:sdt>
-      <w:sdtPr>
-        <w:id w:val="400734"/>
-        <w:docPartObj>
-          <w:docPartGallery w:val="Cover Pages"/>
-          <w:docPartUnique/>
-        </w:docPartObj>
-      </w:sdtPr>
-      <w:sdtEndPr/>
-      <w:sdtContent>
-        <w:p>
+    <w:p>
+      <w:pPr>
+        <w:rPr>
+          <w:b/>
+          <w:bCs/>
+          <w:sz w:val="18"/>
+          <w:szCs w:val="18"/>
+        </w:rPr>
+      </w:pPr>
+      <w:sdt>
+        <w:sdtPr>
+          <w:id w:val="400734"/>
+          <w:docPartObj>
+            <w:docPartGallery w:val="Cover Pages"/>
+            <w:docPartUnique/>
+          </w:docPartObj>
+        </w:sdtPr>
+        <w:sdtEndPr/>
+        <w:sdtContent>
           <w:r>
             <w:rPr>
               <w:noProof/>
@@ -86,7 +94,7 @@
                                 </w:tblPr>
                                 <w:tblGrid>
                                   <w:gridCol w:w="5550"/>
-                                  <w:gridCol w:w="1740"/>
+                                  <w:gridCol w:w="6341"/>
                                 </w:tblGrid>
                                 <w:tr>
                                   <w:trPr>
@@ -121,7 +129,7 @@
                                                     <pic:cNvPicPr/>
                                                   </pic:nvPicPr>
                                                   <pic:blipFill>
-                                                    <a:blip r:embed="rId7">
+                                                    <a:blip r:embed="rId8">
                                                       <a:extLst>
                                                         <a:ext uri="{28A0092B-C50C-407E-A947-70E740481C1C}">
                                                           <a14:useLocalDpi xmlns:a14="http://schemas.microsoft.com/office/drawing/2010/main" val="0"/>
@@ -183,25 +191,7 @@
                                               <w:sz w:val="52"/>
                                               <w:szCs w:val="52"/>
                                             </w:rPr>
-                                            <w:t>Diseño y administraci</w:t>
-                                          </w:r>
-                                          <w:r>
-                                            <w:rPr>
-                                              <w:caps/>
-                                              <w:color w:val="191919" w:themeColor="text1" w:themeTint="E6"/>
-                                              <w:sz w:val="52"/>
-                                              <w:szCs w:val="52"/>
-                                            </w:rPr>
-                                            <w:t>ó</w:t>
-                                          </w:r>
-                                          <w:r>
-                                            <w:rPr>
-                                              <w:caps/>
-                                              <w:color w:val="191919" w:themeColor="text1" w:themeTint="E6"/>
-                                              <w:sz w:val="52"/>
-                                              <w:szCs w:val="52"/>
-                                            </w:rPr>
-                                            <w:t>n de bases de datos</w:t>
+                                            <w:t>Grupo I - Diseño y administración de bases de datos – 16/04/2021</w:t>
                                           </w:r>
                                         </w:p>
                                       </w:sdtContent>
@@ -250,52 +240,38 @@
                                       <w:pPr>
                                         <w:pStyle w:val="Sinespaciado"/>
                                         <w:rPr>
-                                          <w:caps/>
                                           <w:color w:val="ED7D31" w:themeColor="accent2"/>
                                           <w:sz w:val="26"/>
                                           <w:szCs w:val="26"/>
-                                          <w:u w:val="single"/>
                                         </w:rPr>
                                       </w:pPr>
                                       <w:r>
                                         <w:rPr>
-                                          <w:caps/>
                                           <w:color w:val="ED7D31" w:themeColor="accent2"/>
                                           <w:sz w:val="26"/>
                                           <w:szCs w:val="26"/>
-                                          <w:lang w:val="es-ES"/>
-                                        </w:rPr>
-                                        <w:t xml:space="preserve">TP </w:t>
+                                        </w:rPr>
+                                        <w:t xml:space="preserve">Barcos – TP </w:t>
                                       </w:r>
+                                      <w:proofErr w:type="spellStart"/>
                                       <w:r>
                                         <w:rPr>
-                                          <w:caps/>
                                           <w:color w:val="ED7D31" w:themeColor="accent2"/>
                                           <w:sz w:val="26"/>
                                           <w:szCs w:val="26"/>
-                                          <w:lang w:val="es-ES"/>
-                                        </w:rPr>
-                                        <w:t xml:space="preserve">– TP </w:t>
+                                        </w:rPr>
+                                        <w:t>Normalizacion</w:t>
                                       </w:r>
-                                      <w:r>
-                                        <w:rPr>
-                                          <w:caps/>
-                                          <w:color w:val="ED7D31" w:themeColor="accent2"/>
-                                          <w:sz w:val="26"/>
-                                          <w:szCs w:val="26"/>
-                                          <w:lang w:val="es-ES"/>
-                                        </w:rPr>
-                                        <w:t>Nombre</w:t>
-                                      </w:r>
+                                      <w:proofErr w:type="spellEnd"/>
                                     </w:p>
                                     <w:sdt>
                                       <w:sdtPr>
                                         <w:rPr>
-                                          <w:rFonts w:ascii="Segoe UI" w:hAnsi="Segoe UI" w:cs="Segoe UI"/>
-                                          <w:color w:val="343A40"/>
-                                          <w:sz w:val="23"/>
-                                          <w:szCs w:val="23"/>
-                                          <w:shd w:val="clear" w:color="auto" w:fill="FFFFFF"/>
+                                          <w:rFonts w:eastAsiaTheme="minorEastAsia"/>
+                                          <w:color w:val="ED7D31" w:themeColor="accent2"/>
+                                          <w:sz w:val="26"/>
+                                          <w:szCs w:val="26"/>
+                                          <w:lang w:eastAsia="es-US"/>
                                         </w:rPr>
                                         <w:alias w:val="Descripción breve"/>
                                         <w:tag w:val=""/>
@@ -309,16 +285,20 @@
                                         <w:p>
                                           <w:pPr>
                                             <w:rPr>
-                                              <w:color w:val="000000" w:themeColor="text1"/>
+                                              <w:rFonts w:eastAsiaTheme="minorEastAsia"/>
+                                              <w:color w:val="ED7D31" w:themeColor="accent2"/>
+                                              <w:sz w:val="26"/>
+                                              <w:szCs w:val="26"/>
+                                              <w:lang w:eastAsia="es-US"/>
                                             </w:rPr>
                                           </w:pPr>
                                           <w:r>
                                             <w:rPr>
-                                              <w:rFonts w:ascii="Segoe UI" w:hAnsi="Segoe UI" w:cs="Segoe UI"/>
-                                              <w:color w:val="343A40"/>
-                                              <w:sz w:val="23"/>
-                                              <w:szCs w:val="23"/>
-                                              <w:shd w:val="clear" w:color="auto" w:fill="FFFFFF"/>
+                                              <w:rFonts w:eastAsiaTheme="minorEastAsia"/>
+                                              <w:color w:val="ED7D31" w:themeColor="accent2"/>
+                                              <w:sz w:val="26"/>
+                                              <w:szCs w:val="26"/>
+                                              <w:lang w:eastAsia="es-US"/>
                                             </w:rPr>
                                             <w:t xml:space="preserve">     </w:t>
                                           </w:r>
@@ -446,7 +426,159 @@
                                     <w:p>
                                       <w:pPr>
                                         <w:pStyle w:val="Sinespaciado"/>
+                                        <w:rPr>
+                                          <w:color w:val="ED7D31" w:themeColor="accent2"/>
+                                          <w:sz w:val="26"/>
+                                          <w:szCs w:val="26"/>
+                                        </w:rPr>
                                       </w:pPr>
+                                    </w:p>
+                                    <w:p>
+                                      <w:pPr>
+                                        <w:pStyle w:val="Sinespaciado"/>
+                                        <w:rPr>
+                                          <w:color w:val="ED7D31" w:themeColor="accent2"/>
+                                          <w:sz w:val="20"/>
+                                          <w:szCs w:val="20"/>
+                                          <w:u w:val="single"/>
+                                        </w:rPr>
+                                      </w:pPr>
+                                      <w:r>
+                                        <w:rPr>
+                                          <w:color w:val="ED7D31" w:themeColor="accent2"/>
+                                          <w:sz w:val="20"/>
+                                          <w:szCs w:val="20"/>
+                                        </w:rPr>
+                                        <w:t xml:space="preserve">Repositorio </w:t>
+                                      </w:r>
+                                      <w:proofErr w:type="spellStart"/>
+                                      <w:r>
+                                        <w:rPr>
+                                          <w:color w:val="ED7D31" w:themeColor="accent2"/>
+                                          <w:sz w:val="20"/>
+                                          <w:szCs w:val="20"/>
+                                        </w:rPr>
+                                        <w:t>Github</w:t>
+                                      </w:r>
+                                      <w:proofErr w:type="spellEnd"/>
+                                      <w:r>
+                                        <w:rPr>
+                                          <w:color w:val="ED7D31" w:themeColor="accent2"/>
+                                          <w:sz w:val="20"/>
+                                          <w:szCs w:val="20"/>
+                                        </w:rPr>
+                                        <w:t xml:space="preserve">: </w:t>
+                                      </w:r>
+                                      <w:hyperlink r:id="rId9" w:history="1">
+                                        <w:r>
+                                          <w:rPr>
+                                            <w:rStyle w:val="Hipervnculo"/>
+                                            <w:sz w:val="20"/>
+                                            <w:szCs w:val="20"/>
+                                          </w:rPr>
+                                          <w:t>https://github.com/FedericoRocca/DyADDBB_1erCuatrimestre_2021</w:t>
+                                        </w:r>
+                                      </w:hyperlink>
+                                    </w:p>
+                                    <w:p>
+                                      <w:pPr>
+                                        <w:pStyle w:val="Sinespaciado"/>
+                                        <w:rPr>
+                                          <w:color w:val="ED7D31" w:themeColor="accent2"/>
+                                          <w:sz w:val="20"/>
+                                          <w:szCs w:val="20"/>
+                                          <w:u w:val="single"/>
+                                        </w:rPr>
+                                      </w:pPr>
+                                    </w:p>
+                                    <w:p>
+                                      <w:pPr>
+                                        <w:pStyle w:val="Sinespaciado"/>
+                                        <w:rPr>
+                                          <w:color w:val="ED7D31" w:themeColor="accent2"/>
+                                          <w:sz w:val="20"/>
+                                          <w:szCs w:val="20"/>
+                                          <w:u w:val="single"/>
+                                        </w:rPr>
+                                      </w:pPr>
+                                    </w:p>
+                                    <w:p>
+                                      <w:pPr>
+                                        <w:pStyle w:val="Sinespaciado"/>
+                                        <w:rPr>
+                                          <w:color w:val="ED7D31" w:themeColor="accent2"/>
+                                          <w:sz w:val="20"/>
+                                          <w:szCs w:val="20"/>
+                                          <w:u w:val="single"/>
+                                        </w:rPr>
+                                      </w:pPr>
+                                    </w:p>
+                                    <w:p>
+                                      <w:pPr>
+                                        <w:pStyle w:val="Sinespaciado"/>
+                                        <w:rPr>
+                                          <w:color w:val="ED7D31" w:themeColor="accent2"/>
+                                          <w:sz w:val="20"/>
+                                          <w:szCs w:val="20"/>
+                                          <w:u w:val="single"/>
+                                        </w:rPr>
+                                      </w:pPr>
+                                    </w:p>
+                                    <w:p>
+                                      <w:pPr>
+                                        <w:pStyle w:val="Sinespaciado"/>
+                                        <w:rPr>
+                                          <w:color w:val="ED7D31" w:themeColor="accent2"/>
+                                          <w:sz w:val="20"/>
+                                          <w:szCs w:val="20"/>
+                                          <w:u w:val="single"/>
+                                        </w:rPr>
+                                      </w:pPr>
+                                      <w:r>
+                                        <w:rPr>
+                                          <w:color w:val="ED7D31" w:themeColor="accent2"/>
+                                          <w:sz w:val="20"/>
+                                          <w:szCs w:val="20"/>
+                                          <w:u w:val="single"/>
+                                        </w:rPr>
+                                        <w:t>Profesoras</w:t>
+                                      </w:r>
+                                    </w:p>
+                                    <w:p>
+                                      <w:pPr>
+                                        <w:pStyle w:val="Sinespaciado"/>
+                                        <w:rPr>
+                                          <w:color w:val="ED7D31" w:themeColor="accent2"/>
+                                          <w:sz w:val="26"/>
+                                          <w:szCs w:val="26"/>
+                                        </w:rPr>
+                                      </w:pPr>
+                                      <w:r>
+                                        <w:rPr>
+                                          <w:color w:val="ED7D31" w:themeColor="accent2"/>
+                                          <w:sz w:val="26"/>
+                                          <w:szCs w:val="26"/>
+                                        </w:rPr>
+                                        <w:t>Dra. Inés Casanovas</w:t>
+                                      </w:r>
+                                    </w:p>
+                                    <w:p>
+                                      <w:pPr>
+                                        <w:pStyle w:val="Sinespaciado"/>
+                                        <w:rPr>
+                                          <w:color w:val="ED7D31" w:themeColor="accent2"/>
+                                          <w:sz w:val="26"/>
+                                          <w:szCs w:val="26"/>
+                                        </w:rPr>
+                                      </w:pPr>
+                                      <w:r>
+                                        <w:rPr>
+                                          <w:color w:val="ED7D31" w:themeColor="accent2"/>
+                                          <w:sz w:val="26"/>
+                                          <w:szCs w:val="26"/>
+                                        </w:rPr>
+                                        <w:t>Lorena Palermo</w:t>
+                                      </w:r>
                                     </w:p>
                                   </w:tc>
                                 </w:tr>
@@ -498,7 +630,7 @@
                           </w:tblPr>
                           <w:tblGrid>
                             <w:gridCol w:w="5550"/>
-                            <w:gridCol w:w="1740"/>
+                            <w:gridCol w:w="6341"/>
                           </w:tblGrid>
                           <w:tr>
                             <w:trPr>
@@ -533,7 +665,7 @@
                                               <pic:cNvPicPr/>
                                             </pic:nvPicPr>
                                             <pic:blipFill>
-                                              <a:blip r:embed="rId7">
+                                              <a:blip r:embed="rId8">
                                                 <a:extLst>
                                                   <a:ext uri="{28A0092B-C50C-407E-A947-70E740481C1C}">
                                                     <a14:useLocalDpi xmlns:a14="http://schemas.microsoft.com/office/drawing/2010/main" val="0"/>
@@ -595,25 +727,7 @@
                                         <w:sz w:val="52"/>
                                         <w:szCs w:val="52"/>
                                       </w:rPr>
-                                      <w:t>Diseño y administraci</w:t>
-                                    </w:r>
-                                    <w:r>
-                                      <w:rPr>
-                                        <w:caps/>
-                                        <w:color w:val="191919" w:themeColor="text1" w:themeTint="E6"/>
-                                        <w:sz w:val="52"/>
-                                        <w:szCs w:val="52"/>
-                                      </w:rPr>
-                                      <w:t>ó</w:t>
-                                    </w:r>
-                                    <w:r>
-                                      <w:rPr>
-                                        <w:caps/>
-                                        <w:color w:val="191919" w:themeColor="text1" w:themeTint="E6"/>
-                                        <w:sz w:val="52"/>
-                                        <w:szCs w:val="52"/>
-                                      </w:rPr>
-                                      <w:t>n de bases de datos</w:t>
+                                      <w:t>Grupo I - Diseño y administración de bases de datos – 16/04/2021</w:t>
                                     </w:r>
                                   </w:p>
                                 </w:sdtContent>
@@ -662,52 +776,38 @@
                                 <w:pPr>
                                   <w:pStyle w:val="Sinespaciado"/>
                                   <w:rPr>
-                                    <w:caps/>
                                     <w:color w:val="ED7D31" w:themeColor="accent2"/>
                                     <w:sz w:val="26"/>
                                     <w:szCs w:val="26"/>
-                                    <w:u w:val="single"/>
                                   </w:rPr>
                                 </w:pPr>
                                 <w:r>
                                   <w:rPr>
-                                    <w:caps/>
                                     <w:color w:val="ED7D31" w:themeColor="accent2"/>
                                     <w:sz w:val="26"/>
                                     <w:szCs w:val="26"/>
-                                    <w:lang w:val="es-ES"/>
-                                  </w:rPr>
-                                  <w:t xml:space="preserve">TP </w:t>
+                                  </w:rPr>
+                                  <w:t xml:space="preserve">Barcos – TP </w:t>
                                 </w:r>
+                                <w:proofErr w:type="spellStart"/>
                                 <w:r>
                                   <w:rPr>
-                                    <w:caps/>
                                     <w:color w:val="ED7D31" w:themeColor="accent2"/>
                                     <w:sz w:val="26"/>
                                     <w:szCs w:val="26"/>
-                                    <w:lang w:val="es-ES"/>
-                                  </w:rPr>
-                                  <w:t xml:space="preserve">– TP </w:t>
+                                  </w:rPr>
+                                  <w:t>Normalizacion</w:t>
                                 </w:r>
-                                <w:r>
-                                  <w:rPr>
-                                    <w:caps/>
-                                    <w:color w:val="ED7D31" w:themeColor="accent2"/>
-                                    <w:sz w:val="26"/>
-                                    <w:szCs w:val="26"/>
-                                    <w:lang w:val="es-ES"/>
-                                  </w:rPr>
-                                  <w:t>Nombre</w:t>
-                                </w:r>
+                                <w:proofErr w:type="spellEnd"/>
                               </w:p>
                               <w:sdt>
                                 <w:sdtPr>
                                   <w:rPr>
-                                    <w:rFonts w:ascii="Segoe UI" w:hAnsi="Segoe UI" w:cs="Segoe UI"/>
-                                    <w:color w:val="343A40"/>
-                                    <w:sz w:val="23"/>
-                                    <w:szCs w:val="23"/>
-                                    <w:shd w:val="clear" w:color="auto" w:fill="FFFFFF"/>
+                                    <w:rFonts w:eastAsiaTheme="minorEastAsia"/>
+                                    <w:color w:val="ED7D31" w:themeColor="accent2"/>
+                                    <w:sz w:val="26"/>
+                                    <w:szCs w:val="26"/>
+                                    <w:lang w:eastAsia="es-US"/>
                                   </w:rPr>
                                   <w:alias w:val="Descripción breve"/>
                                   <w:tag w:val=""/>
@@ -721,16 +821,20 @@
                                   <w:p>
                                     <w:pPr>
                                       <w:rPr>
-                                        <w:color w:val="000000" w:themeColor="text1"/>
+                                        <w:rFonts w:eastAsiaTheme="minorEastAsia"/>
+                                        <w:color w:val="ED7D31" w:themeColor="accent2"/>
+                                        <w:sz w:val="26"/>
+                                        <w:szCs w:val="26"/>
+                                        <w:lang w:eastAsia="es-US"/>
                                       </w:rPr>
                                     </w:pPr>
                                     <w:r>
                                       <w:rPr>
-                                        <w:rFonts w:ascii="Segoe UI" w:hAnsi="Segoe UI" w:cs="Segoe UI"/>
-                                        <w:color w:val="343A40"/>
-                                        <w:sz w:val="23"/>
-                                        <w:szCs w:val="23"/>
-                                        <w:shd w:val="clear" w:color="auto" w:fill="FFFFFF"/>
+                                        <w:rFonts w:eastAsiaTheme="minorEastAsia"/>
+                                        <w:color w:val="ED7D31" w:themeColor="accent2"/>
+                                        <w:sz w:val="26"/>
+                                        <w:szCs w:val="26"/>
+                                        <w:lang w:eastAsia="es-US"/>
                                       </w:rPr>
                                       <w:t xml:space="preserve">     </w:t>
                                     </w:r>
@@ -858,7 +962,159 @@
                               <w:p>
                                 <w:pPr>
                                   <w:pStyle w:val="Sinespaciado"/>
+                                  <w:rPr>
+                                    <w:color w:val="ED7D31" w:themeColor="accent2"/>
+                                    <w:sz w:val="26"/>
+                                    <w:szCs w:val="26"/>
+                                  </w:rPr>
                                 </w:pPr>
+                              </w:p>
+                              <w:p>
+                                <w:pPr>
+                                  <w:pStyle w:val="Sinespaciado"/>
+                                  <w:rPr>
+                                    <w:color w:val="ED7D31" w:themeColor="accent2"/>
+                                    <w:sz w:val="20"/>
+                                    <w:szCs w:val="20"/>
+                                    <w:u w:val="single"/>
+                                  </w:rPr>
+                                </w:pPr>
+                                <w:r>
+                                  <w:rPr>
+                                    <w:color w:val="ED7D31" w:themeColor="accent2"/>
+                                    <w:sz w:val="20"/>
+                                    <w:szCs w:val="20"/>
+                                  </w:rPr>
+                                  <w:t xml:space="preserve">Repositorio </w:t>
+                                </w:r>
+                                <w:proofErr w:type="spellStart"/>
+                                <w:r>
+                                  <w:rPr>
+                                    <w:color w:val="ED7D31" w:themeColor="accent2"/>
+                                    <w:sz w:val="20"/>
+                                    <w:szCs w:val="20"/>
+                                  </w:rPr>
+                                  <w:t>Github</w:t>
+                                </w:r>
+                                <w:proofErr w:type="spellEnd"/>
+                                <w:r>
+                                  <w:rPr>
+                                    <w:color w:val="ED7D31" w:themeColor="accent2"/>
+                                    <w:sz w:val="20"/>
+                                    <w:szCs w:val="20"/>
+                                  </w:rPr>
+                                  <w:t xml:space="preserve">: </w:t>
+                                </w:r>
+                                <w:hyperlink r:id="rId10" w:history="1">
+                                  <w:r>
+                                    <w:rPr>
+                                      <w:rStyle w:val="Hipervnculo"/>
+                                      <w:sz w:val="20"/>
+                                      <w:szCs w:val="20"/>
+                                    </w:rPr>
+                                    <w:t>https://github.com/FedericoRocca/DyADDBB_1erCuatrimestre_2021</w:t>
+                                  </w:r>
+                                </w:hyperlink>
+                              </w:p>
+                              <w:p>
+                                <w:pPr>
+                                  <w:pStyle w:val="Sinespaciado"/>
+                                  <w:rPr>
+                                    <w:color w:val="ED7D31" w:themeColor="accent2"/>
+                                    <w:sz w:val="20"/>
+                                    <w:szCs w:val="20"/>
+                                    <w:u w:val="single"/>
+                                  </w:rPr>
+                                </w:pPr>
+                              </w:p>
+                              <w:p>
+                                <w:pPr>
+                                  <w:pStyle w:val="Sinespaciado"/>
+                                  <w:rPr>
+                                    <w:color w:val="ED7D31" w:themeColor="accent2"/>
+                                    <w:sz w:val="20"/>
+                                    <w:szCs w:val="20"/>
+                                    <w:u w:val="single"/>
+                                  </w:rPr>
+                                </w:pPr>
+                              </w:p>
+                              <w:p>
+                                <w:pPr>
+                                  <w:pStyle w:val="Sinespaciado"/>
+                                  <w:rPr>
+                                    <w:color w:val="ED7D31" w:themeColor="accent2"/>
+                                    <w:sz w:val="20"/>
+                                    <w:szCs w:val="20"/>
+                                    <w:u w:val="single"/>
+                                  </w:rPr>
+                                </w:pPr>
+                              </w:p>
+                              <w:p>
+                                <w:pPr>
+                                  <w:pStyle w:val="Sinespaciado"/>
+                                  <w:rPr>
+                                    <w:color w:val="ED7D31" w:themeColor="accent2"/>
+                                    <w:sz w:val="20"/>
+                                    <w:szCs w:val="20"/>
+                                    <w:u w:val="single"/>
+                                  </w:rPr>
+                                </w:pPr>
+                              </w:p>
+                              <w:p>
+                                <w:pPr>
+                                  <w:pStyle w:val="Sinespaciado"/>
+                                  <w:rPr>
+                                    <w:color w:val="ED7D31" w:themeColor="accent2"/>
+                                    <w:sz w:val="20"/>
+                                    <w:szCs w:val="20"/>
+                                    <w:u w:val="single"/>
+                                  </w:rPr>
+                                </w:pPr>
+                                <w:r>
+                                  <w:rPr>
+                                    <w:color w:val="ED7D31" w:themeColor="accent2"/>
+                                    <w:sz w:val="20"/>
+                                    <w:szCs w:val="20"/>
+                                    <w:u w:val="single"/>
+                                  </w:rPr>
+                                  <w:t>Profesoras</w:t>
+                                </w:r>
+                              </w:p>
+                              <w:p>
+                                <w:pPr>
+                                  <w:pStyle w:val="Sinespaciado"/>
+                                  <w:rPr>
+                                    <w:color w:val="ED7D31" w:themeColor="accent2"/>
+                                    <w:sz w:val="26"/>
+                                    <w:szCs w:val="26"/>
+                                  </w:rPr>
+                                </w:pPr>
+                                <w:r>
+                                  <w:rPr>
+                                    <w:color w:val="ED7D31" w:themeColor="accent2"/>
+                                    <w:sz w:val="26"/>
+                                    <w:szCs w:val="26"/>
+                                  </w:rPr>
+                                  <w:t>Dra. Inés Casanovas</w:t>
+                                </w:r>
+                              </w:p>
+                              <w:p>
+                                <w:pPr>
+                                  <w:pStyle w:val="Sinespaciado"/>
+                                  <w:rPr>
+                                    <w:color w:val="ED7D31" w:themeColor="accent2"/>
+                                    <w:sz w:val="26"/>
+                                    <w:szCs w:val="26"/>
+                                  </w:rPr>
+                                </w:pPr>
+                                <w:r>
+                                  <w:rPr>
+                                    <w:color w:val="ED7D31" w:themeColor="accent2"/>
+                                    <w:sz w:val="26"/>
+                                    <w:szCs w:val="26"/>
+                                  </w:rPr>
+                                  <w:t>Lorena Palermo</w:t>
+                                </w:r>
                               </w:p>
                             </w:tc>
                           </w:tr>
@@ -875,13 +1131,156 @@
           <w:r>
             <w:br w:type="page"/>
           </w:r>
-        </w:p>
-      </w:sdtContent>
-    </w:sdt>
+        </w:sdtContent>
+      </w:sdt>
+      <w:r>
+        <w:rPr>
+          <w:b/>
+          <w:bCs/>
+          <w:sz w:val="18"/>
+          <w:szCs w:val="18"/>
+        </w:rPr>
+        <w:t xml:space="preserve">EJERCITACION OBLIGATORIA </w:t>
+      </w:r>
+      <w:proofErr w:type="spellStart"/>
+      <w:r>
+        <w:rPr>
+          <w:b/>
+          <w:bCs/>
+          <w:sz w:val="18"/>
+          <w:szCs w:val="18"/>
+        </w:rPr>
+        <w:t>xxxxx</w:t>
+      </w:r>
+      <w:proofErr w:type="spellEnd"/>
+    </w:p>
+    <w:p>
+      <w:pPr>
+        <w:rPr>
+          <w:b/>
+          <w:bCs/>
+          <w:sz w:val="18"/>
+          <w:szCs w:val="18"/>
+        </w:rPr>
+      </w:pPr>
+      <w:r>
+        <w:rPr>
+          <w:b/>
+          <w:bCs/>
+          <w:sz w:val="18"/>
+          <w:szCs w:val="18"/>
+        </w:rPr>
+        <w:br w:type="page"/>
+      </w:r>
+    </w:p>
     <w:p/>
+    <w:p>
+      <w:pPr>
+        <w:pStyle w:val="Ttulo1"/>
+      </w:pPr>
+      <w:r>
+        <w:t>Primera forma normal</w:t>
+      </w:r>
+    </w:p>
+    <w:p>
+      <w:r>
+        <w:t>Los atributos deben tener valores atómicos o sea no puede haber campos repetitivos</w:t>
+      </w:r>
+      <w:r>
+        <w:t>.</w:t>
+      </w:r>
+    </w:p>
+    <w:p/>
+    <w:p>
+      <w:pPr>
+        <w:rPr>
+          <w:u w:val="single"/>
+        </w:rPr>
+      </w:pPr>
+    </w:p>
+    <w:p>
+      <w:pPr>
+        <w:rPr>
+          <w:u w:val="single"/>
+        </w:rPr>
+      </w:pPr>
+      <w:r>
+        <w:rPr>
+          <w:u w:val="single"/>
+        </w:rPr>
+        <w:br w:type="page"/>
+      </w:r>
+    </w:p>
+    <w:p>
+      <w:pPr>
+        <w:rPr>
+          <w:u w:val="single"/>
+        </w:rPr>
+      </w:pPr>
+    </w:p>
+    <w:p>
+      <w:pPr>
+        <w:pStyle w:val="Ttulo1"/>
+      </w:pPr>
+      <w:r>
+        <w:t>Segunda forma normal</w:t>
+      </w:r>
+    </w:p>
+    <w:p>
+      <w:r>
+        <w:t>Una relación se encuentra en segunda forma normal si, y solo si, se encuentra en 1FN y si todos los atributos no clave dependen por completo de la clave</w:t>
+      </w:r>
+      <w:r>
+        <w:t>.</w:t>
+      </w:r>
+    </w:p>
+    <w:p>
+      <w:r>
+        <w:br w:type="page"/>
+      </w:r>
+    </w:p>
+    <w:p/>
+    <w:p>
+      <w:pPr>
+        <w:pStyle w:val="Ttulo1"/>
+      </w:pPr>
+      <w:r>
+        <w:t>Diagrama de Entidad Relación</w:t>
+      </w:r>
+    </w:p>
+    <w:p>
+      <w:r>
+        <w:t>El D.E.R. representa los datos almacenados de un sistema como una red de almacenamientos conectados por relaciones, que deben estar previamente normalizados.</w:t>
+      </w:r>
+      <w:r>
+        <w:t xml:space="preserve"> La representación se realiza utilizando la s</w:t>
+      </w:r>
+      <w:r>
+        <w:t>imbología para la construcción de un DER</w:t>
+      </w:r>
+      <w:r>
+        <w:t xml:space="preserve"> (Martin y </w:t>
+      </w:r>
+      <w:r>
+        <w:t>Odell</w:t>
+      </w:r>
+      <w:r>
+        <w:t>)</w:t>
+      </w:r>
+      <w:r>
+        <w:t>.</w:t>
+      </w:r>
+    </w:p>
+    <w:p>
+      <w:pPr>
+        <w:rPr>
+          <w:u w:val="single"/>
+        </w:rPr>
+      </w:pPr>
+    </w:p>
     <w:sectPr>
-      <w:headerReference w:type="default" r:id="rId8"/>
-      <w:footerReference w:type="default" r:id="rId9"/>
+      <w:headerReference w:type="default" r:id="rId11"/>
+      <w:footerReference w:type="default" r:id="rId12"/>
       <w:pgSz w:w="12240" w:h="15840"/>
       <w:pgMar w:top="1417" w:right="1701" w:bottom="1417" w:left="1701" w:header="720" w:footer="720" w:gutter="0"/>
       <w:pgNumType w:start="0"/>
@@ -1082,80 +1481,57 @@
 <w:hdr xmlns:wpc="http://schemas.microsoft.com/office/word/2010/wordprocessingCanvas" xmlns:cx="http://schemas.microsoft.com/office/drawing/2014/chartex" xmlns:cx1="http://schemas.microsoft.com/office/drawing/2015/9/8/chartex" xmlns:cx2="http://schemas.microsoft.com/office/drawing/2015/10/21/chartex" xmlns:cx3="http://schemas.microsoft.com/office/drawing/2016/5/9/chartex" xmlns:cx4="http://schemas.microsoft.com/office/drawing/2016/5/10/chartex" xmlns:cx5="http://schemas.microsoft.com/office/drawing/2016/5/11/chartex" xmlns:cx6="http://schemas.microsoft.com/office/drawing/2016/5/12/chartex" xmlns:cx7="http://schemas.microsoft.com/office/drawing/2016/5/13/chartex" xmlns:cx8="http://schemas.microsoft.com/office/drawing/2016/5/14/chartex" xmlns:mc="http://schemas.openxmlformats.org/markup-compatibility/2006" xmlns:aink="http://schemas.microsoft.com/office/drawing/2016/ink" xmlns:am3d="http://schemas.microsoft.com/office/drawing/2017/model3d" xmlns:o="urn:schemas-microsoft-com:office:office" xmlns:r="http://schemas.openxmlformats.org/officeDocument/2006/relationships" xmlns:m="http://schemas.openxmlformats.org/officeDocument/2006/math" xmlns:v="urn:schemas-microsoft-com:vml" xmlns:wp14="http://schemas.microsoft.com/office/word/2010/wordprocessingDrawing" xmlns:wp="http://schemas.openxmlformats.org/drawingml/2006/wordprocessingDrawing" xmlns:w10="urn:schemas-microsoft-com:office:word" xmlns:w="http://schemas.openxmlformats.org/wordprocessingml/2006/main" xmlns:w14="http://schemas.microsoft.com/office/word/2010/wordml" xmlns:w15="http://schemas.microsoft.com/office/word/2012/wordml" xmlns:w16cex="http://schemas.microsoft.com/office/word/2018/wordml/cex" xmlns:w16cid="http://schemas.microsoft.com/office/word/2016/wordml/cid" xmlns:w16="http://schemas.microsoft.com/office/word/2018/wordml" xmlns:w16se="http://schemas.microsoft.com/office/word/2015/wordml/symex" xmlns:wpg="http://schemas.microsoft.com/office/word/2010/wordprocessingGroup" xmlns:wpi="http://schemas.microsoft.com/office/word/2010/wordprocessingInk" xmlns:wne="http://schemas.microsoft.com/office/word/2006/wordml" xmlns:wps="http://schemas.microsoft.com/office/word/2010/wordprocessingShape" mc:Ignorable="w14 w15 w16se w16cid w16 w16cex wp14">
   <w:p>
     <w:pPr>
-      <w:pStyle w:val="Encabezado"/>
+      <w:pBdr>
+        <w:left w:val="single" w:sz="12" w:space="11" w:color="4472C4" w:themeColor="accent1"/>
+      </w:pBdr>
+      <w:tabs>
+        <w:tab w:val="left" w:pos="3620"/>
+        <w:tab w:val="left" w:pos="3964"/>
+      </w:tabs>
+      <w:spacing w:after="0"/>
       <w:rPr>
-        <w:sz w:val="24"/>
-        <w:szCs w:val="24"/>
+        <w:rFonts w:asciiTheme="majorHAnsi" w:eastAsiaTheme="majorEastAsia" w:hAnsiTheme="majorHAnsi" w:cstheme="majorBidi"/>
+        <w:color w:val="2F5496" w:themeColor="accent1" w:themeShade="BF"/>
+        <w:sz w:val="26"/>
+        <w:szCs w:val="26"/>
       </w:rPr>
     </w:pPr>
     <w:sdt>
       <w:sdtPr>
         <w:rPr>
           <w:rFonts w:asciiTheme="majorHAnsi" w:eastAsiaTheme="majorEastAsia" w:hAnsiTheme="majorHAnsi" w:cstheme="majorBidi"/>
-          <w:color w:val="4472C4" w:themeColor="accent1"/>
-          <w:sz w:val="24"/>
-          <w:szCs w:val="24"/>
+          <w:color w:val="2F5496" w:themeColor="accent1" w:themeShade="BF"/>
+          <w:sz w:val="26"/>
+          <w:szCs w:val="26"/>
         </w:rPr>
         <w:alias w:val="Título"/>
-        <w:id w:val="78404852"/>
+        <w:tag w:val=""/>
+        <w:id w:val="-932208079"/>
         <w:placeholder>
-          <w:docPart w:val="E08014EE1548437898973182127A268D"/>
+          <w:docPart w:val="BA51A4C23F17432D99B02989514ECFCE"/>
         </w:placeholder>
-        <w:dataBinding w:prefixMappings="xmlns:ns0='http://schemas.openxmlformats.org/package/2006/metadata/core-properties' xmlns:ns1='http://purl.org/dc/elements/1.1/'" w:xpath="/ns0:coreProperties[1]/ns1:title[1]" w:storeItemID="{6C3C8BC8-F283-45AE-878A-BAB7291924A1}"/>
+        <w:dataBinding w:prefixMappings="xmlns:ns0='http://purl.org/dc/elements/1.1/' xmlns:ns1='http://schemas.openxmlformats.org/package/2006/metadata/core-properties' " w:xpath="/ns1:coreProperties[1]/ns0:title[1]" w:storeItemID="{6C3C8BC8-F283-45AE-878A-BAB7291924A1}"/>
         <w:text/>
       </w:sdtPr>
+      <w:sdtEndPr/>
       <w:sdtContent>
         <w:r>
           <w:rPr>
             <w:rFonts w:asciiTheme="majorHAnsi" w:eastAsiaTheme="majorEastAsia" w:hAnsiTheme="majorHAnsi" w:cstheme="majorBidi"/>
-            <w:color w:val="4472C4" w:themeColor="accent1"/>
-            <w:sz w:val="24"/>
-            <w:szCs w:val="24"/>
+            <w:color w:val="2F5496" w:themeColor="accent1" w:themeShade="BF"/>
+            <w:sz w:val="26"/>
+            <w:szCs w:val="26"/>
           </w:rPr>
-          <w:t>Diseño y administración de bases de datos</w:t>
+          <w:t>Grupo I - Diseño y administración de bases de datos</w:t>
         </w:r>
-      </w:sdtContent>
-    </w:sdt>
-    <w:r>
-      <w:rPr>
-        <w:rFonts w:asciiTheme="majorHAnsi" w:eastAsiaTheme="majorEastAsia" w:hAnsiTheme="majorHAnsi" w:cstheme="majorBidi"/>
-        <w:color w:val="4472C4" w:themeColor="accent1"/>
-        <w:sz w:val="24"/>
-        <w:szCs w:val="24"/>
-      </w:rPr>
-      <w:ptab w:relativeTo="margin" w:alignment="right" w:leader="none"/>
-    </w:r>
-    <w:sdt>
-      <w:sdtPr>
-        <w:rPr>
-          <w:rFonts w:asciiTheme="majorHAnsi" w:eastAsiaTheme="majorEastAsia" w:hAnsiTheme="majorHAnsi" w:cstheme="majorBidi"/>
-          <w:color w:val="4472C4" w:themeColor="accent1"/>
-          <w:sz w:val="24"/>
-          <w:szCs w:val="24"/>
-        </w:rPr>
-        <w:alias w:val="Fecha"/>
-        <w:id w:val="78404859"/>
-        <w:placeholder>
-          <w:docPart w:val="F799D3ADB4354CAEBF5E1B8E6E7A1EE8"/>
-        </w:placeholder>
-        <w:dataBinding w:prefixMappings="xmlns:ns0='http://schemas.microsoft.com/office/2006/coverPageProps'" w:xpath="/ns0:CoverPageProperties[1]/ns0:PublishDate[1]" w:storeItemID="{55AF091B-3C7A-41E3-B477-F2FDAA23CFDA}"/>
-        <w:date w:fullDate="2021-04-04T00:00:00Z">
-          <w:dateFormat w:val="d 'de' MMMM 'de' yyyy"/>
-          <w:lid w:val="es-ES"/>
-          <w:storeMappedDataAs w:val="dateTime"/>
-          <w:calendar w:val="gregorian"/>
-        </w:date>
-      </w:sdtPr>
-      <w:sdtContent>
         <w:r>
           <w:rPr>
             <w:rFonts w:asciiTheme="majorHAnsi" w:eastAsiaTheme="majorEastAsia" w:hAnsiTheme="majorHAnsi" w:cstheme="majorBidi"/>
-            <w:color w:val="4472C4" w:themeColor="accent1"/>
-            <w:sz w:val="24"/>
-            <w:szCs w:val="24"/>
-            <w:lang w:val="es-ES"/>
+            <w:color w:val="2F5496" w:themeColor="accent1" w:themeShade="BF"/>
+            <w:sz w:val="26"/>
+            <w:szCs w:val="26"/>
           </w:rPr>
-          <w:t>4 de abril de 2021</w:t>
+          <w:t xml:space="preserve"> – 16/04/2021</w:t>
         </w:r>
       </w:sdtContent>
     </w:sdt>
@@ -1567,6 +1943,27 @@
     <w:name w:val="Normal"/>
     <w:qFormat/>
   </w:style>
+  <w:style w:type="paragraph" w:styleId="Ttulo1">
+    <w:name w:val="heading 1"/>
+    <w:basedOn w:val="Normal"/>
+    <w:next w:val="Normal"/>
+    <w:link w:val="Ttulo1Car"/>
+    <w:uiPriority w:val="9"/>
+    <w:qFormat/>
+    <w:rsid w:val="00F94E91"/>
+    <w:pPr>
+      <w:keepNext/>
+      <w:keepLines/>
+      <w:spacing w:before="240" w:after="0"/>
+      <w:outlineLvl w:val="0"/>
+    </w:pPr>
+    <w:rPr>
+      <w:rFonts w:asciiTheme="majorHAnsi" w:eastAsiaTheme="majorEastAsia" w:hAnsiTheme="majorHAnsi" w:cstheme="majorBidi"/>
+      <w:color w:val="2F5496" w:themeColor="accent1" w:themeShade="BF"/>
+      <w:sz w:val="32"/>
+      <w:szCs w:val="32"/>
+    </w:rPr>
+  </w:style>
   <w:style w:type="character" w:default="1" w:styleId="Fuentedeprrafopredeter">
     <w:name w:val="Default Paragraph Font"/>
     <w:uiPriority w:val="1"/>
@@ -1619,13 +2016,26 @@
       <w:lang w:eastAsia="es-US"/>
     </w:rPr>
   </w:style>
+  <w:style w:type="character" w:customStyle="1" w:styleId="Ttulo1Car">
+    <w:name w:val="Título 1 Car"/>
+    <w:basedOn w:val="Fuentedeprrafopredeter"/>
+    <w:link w:val="Ttulo1"/>
+    <w:uiPriority w:val="9"/>
+    <w:rsid w:val="00F94E91"/>
+    <w:rPr>
+      <w:rFonts w:asciiTheme="majorHAnsi" w:eastAsiaTheme="majorEastAsia" w:hAnsiTheme="majorHAnsi" w:cstheme="majorBidi"/>
+      <w:color w:val="2F5496" w:themeColor="accent1" w:themeShade="BF"/>
+      <w:sz w:val="32"/>
+      <w:szCs w:val="32"/>
+    </w:rPr>
+  </w:style>
   <w:style w:type="paragraph" w:styleId="Encabezado">
     <w:name w:val="header"/>
     <w:basedOn w:val="Normal"/>
     <w:link w:val="EncabezadoCar"/>
     <w:uiPriority w:val="99"/>
     <w:unhideWhenUsed/>
-    <w:rsid w:val="005259D1"/>
+    <w:rsid w:val="00694EFC"/>
     <w:pPr>
       <w:tabs>
         <w:tab w:val="center" w:pos="4419"/>
@@ -1639,7 +2049,7 @@
     <w:basedOn w:val="Fuentedeprrafopredeter"/>
     <w:link w:val="Encabezado"/>
     <w:uiPriority w:val="99"/>
-    <w:rsid w:val="005259D1"/>
+    <w:rsid w:val="00694EFC"/>
   </w:style>
   <w:style w:type="paragraph" w:styleId="Piedepgina">
     <w:name w:val="footer"/>
@@ -1647,7 +2057,7 @@
     <w:link w:val="PiedepginaCar"/>
     <w:uiPriority w:val="99"/>
     <w:unhideWhenUsed/>
-    <w:rsid w:val="005259D1"/>
+    <w:rsid w:val="00694EFC"/>
     <w:pPr>
       <w:tabs>
         <w:tab w:val="center" w:pos="4419"/>
@@ -1661,7 +2071,30 @@
     <w:basedOn w:val="Fuentedeprrafopredeter"/>
     <w:link w:val="Piedepgina"/>
     <w:uiPriority w:val="99"/>
-    <w:rsid w:val="005259D1"/>
+    <w:rsid w:val="00694EFC"/>
+  </w:style>
+  <w:style w:type="character" w:styleId="Hipervnculo">
+    <w:name w:val="Hyperlink"/>
+    <w:basedOn w:val="Fuentedeprrafopredeter"/>
+    <w:uiPriority w:val="99"/>
+    <w:unhideWhenUsed/>
+    <w:rsid w:val="00694EFC"/>
+    <w:rPr>
+      <w:color w:val="0563C1" w:themeColor="hyperlink"/>
+      <w:u w:val="single"/>
+    </w:rPr>
+  </w:style>
+  <w:style w:type="character" w:styleId="Mencinsinresolver">
+    <w:name w:val="Unresolved Mention"/>
+    <w:basedOn w:val="Fuentedeprrafopredeter"/>
+    <w:uiPriority w:val="99"/>
+    <w:semiHidden/>
+    <w:unhideWhenUsed/>
+    <w:rsid w:val="00694EFC"/>
+    <w:rPr>
+      <w:color w:val="605E5C"/>
+      <w:shd w:val="clear" w:color="auto" w:fill="E1DFDD"/>
+    </w:rPr>
   </w:style>
 </w:styles>
 </file>
@@ -1671,7 +2104,7 @@
   <w:docParts>
     <w:docPart>
       <w:docPartPr>
-        <w:name w:val="E08014EE1548437898973182127A268D"/>
+        <w:name w:val="BA51A4C23F17432D99B02989514ECFCE"/>
         <w:category>
           <w:name w:val="General"/>
           <w:gallery w:val="placeholder"/>
@@ -1682,55 +2115,22 @@
         <w:behaviors>
           <w:behavior w:val="content"/>
         </w:behaviors>
-        <w:guid w:val="{33AF9F11-62D3-45C3-9894-2A61B45EDC6F}"/>
+        <w:guid w:val="{68E693F5-BE83-4C9D-AC27-84D91A95FE99}"/>
       </w:docPartPr>
       <w:docPartBody>
         <w:p>
           <w:pPr>
-            <w:pStyle w:val="E08014EE1548437898973182127A268D"/>
+            <w:pStyle w:val="BA51A4C23F17432D99B02989514ECFCE"/>
           </w:pPr>
           <w:r>
             <w:rPr>
               <w:rFonts w:asciiTheme="majorHAnsi" w:eastAsiaTheme="majorEastAsia" w:hAnsiTheme="majorHAnsi" w:cstheme="majorBidi"/>
-              <w:color w:val="4472C4" w:themeColor="accent1"/>
-              <w:sz w:val="27"/>
-              <w:szCs w:val="27"/>
+              <w:color w:val="2F5496" w:themeColor="accent1" w:themeShade="BF"/>
+              <w:sz w:val="32"/>
+              <w:szCs w:val="32"/>
               <w:lang w:val="es-ES"/>
             </w:rPr>
             <w:t>[Título del documento]</w:t>
-          </w:r>
-        </w:p>
-      </w:docPartBody>
-    </w:docPart>
-    <w:docPart>
-      <w:docPartPr>
-        <w:name w:val="F799D3ADB4354CAEBF5E1B8E6E7A1EE8"/>
-        <w:category>
-          <w:name w:val="General"/>
-          <w:gallery w:val="placeholder"/>
-        </w:category>
-        <w:types>
-          <w:type w:val="bbPlcHdr"/>
-        </w:types>
-        <w:behaviors>
-          <w:behavior w:val="content"/>
-        </w:behaviors>
-        <w:guid w:val="{491B53BE-A7CA-431D-BFFA-AD97062D76A6}"/>
-      </w:docPartPr>
-      <w:docPartBody>
-        <w:p>
-          <w:pPr>
-            <w:pStyle w:val="F799D3ADB4354CAEBF5E1B8E6E7A1EE8"/>
-          </w:pPr>
-          <w:r>
-            <w:rPr>
-              <w:rFonts w:asciiTheme="majorHAnsi" w:eastAsiaTheme="majorEastAsia" w:hAnsiTheme="majorHAnsi" w:cstheme="majorBidi"/>
-              <w:color w:val="4472C4" w:themeColor="accent1"/>
-              <w:sz w:val="27"/>
-              <w:szCs w:val="27"/>
-              <w:lang w:val="es-ES"/>
-            </w:rPr>
-            <w:t>[Fecha]</w:t>
           </w:r>
         </w:p>
       </w:docPartBody>
@@ -1746,28 +2146,21 @@
     <w:charset w:val="00"/>
     <w:family w:val="swiss"/>
     <w:pitch w:val="variable"/>
-    <w:sig w:usb0="E00002FF" w:usb1="4000ACFF" w:usb2="00000001" w:usb3="00000000" w:csb0="0000019F" w:csb1="00000000"/>
+    <w:sig w:usb0="E4002EFF" w:usb1="C000247B" w:usb2="00000009" w:usb3="00000000" w:csb0="000001FF" w:csb1="00000000"/>
   </w:font>
   <w:font w:name="Times New Roman">
     <w:panose1 w:val="02020603050405020304"/>
     <w:charset w:val="00"/>
     <w:family w:val="roman"/>
     <w:pitch w:val="variable"/>
-    <w:sig w:usb0="E0002AFF" w:usb1="C0007843" w:usb2="00000009" w:usb3="00000000" w:csb0="000001FF" w:csb1="00000000"/>
-  </w:font>
-  <w:font w:name="Segoe UI">
-    <w:panose1 w:val="020B0502040204020203"/>
-    <w:charset w:val="00"/>
-    <w:family w:val="swiss"/>
-    <w:pitch w:val="variable"/>
-    <w:sig w:usb0="E4002EFF" w:usb1="C000E47F" w:usb2="00000009" w:usb3="00000000" w:csb0="000001FF" w:csb1="00000000"/>
+    <w:sig w:usb0="E0002EFF" w:usb1="C000785B" w:usb2="00000009" w:usb3="00000000" w:csb0="000001FF" w:csb1="00000000"/>
   </w:font>
   <w:font w:name="Calibri Light">
     <w:panose1 w:val="020F0302020204030204"/>
     <w:charset w:val="00"/>
     <w:family w:val="swiss"/>
     <w:pitch w:val="variable"/>
-    <w:sig w:usb0="A00002EF" w:usb1="4000207B" w:usb2="00000000" w:usb3="00000000" w:csb0="0000009F" w:csb1="00000000"/>
+    <w:sig w:usb0="E4002EFF" w:usb1="C000247B" w:usb2="00000009" w:usb3="00000000" w:csb0="000001FF" w:csb1="00000000"/>
   </w:font>
 </w:fonts>
 </file>
@@ -1788,9 +2181,11 @@
     <w:compatSetting w:name="useWord2013TrackBottomHyphenation" w:uri="http://schemas.microsoft.com/office/word" w:val="0"/>
   </w:compat>
   <w:rsids>
-    <w:rsidRoot w:val="00C34801"/>
-    <w:rsid w:val="00891728"/>
-    <w:rsid w:val="00C34801"/>
+    <w:rsidRoot w:val="00355354"/>
+    <w:rsid w:val="00355354"/>
+    <w:rsid w:val="00430078"/>
+    <w:rsid w:val="00785984"/>
+    <w:rsid w:val="009B6D94"/>
   </w:rsids>
   <m:mathPr>
     <m:mathFont m:val="Cambria Math"/>
@@ -2239,13 +2634,9 @@
     <w:semiHidden/>
     <w:unhideWhenUsed/>
   </w:style>
-  <w:style w:type="paragraph" w:customStyle="1" w:styleId="E08014EE1548437898973182127A268D">
-    <w:name w:val="E08014EE1548437898973182127A268D"/>
-    <w:rsid w:val="00C34801"/>
-  </w:style>
-  <w:style w:type="paragraph" w:customStyle="1" w:styleId="F799D3ADB4354CAEBF5E1B8E6E7A1EE8">
-    <w:name w:val="F799D3ADB4354CAEBF5E1B8E6E7A1EE8"/>
-    <w:rsid w:val="00C34801"/>
+  <w:style w:type="paragraph" w:customStyle="1" w:styleId="BA51A4C23F17432D99B02989514ECFCE">
+    <w:name w:val="BA51A4C23F17432D99B02989514ECFCE"/>
+    <w:rsid w:val="00355354"/>
   </w:style>
 </w:styles>
 </file>
@@ -2554,7 +2945,7 @@
 
 <file path=customXml/item1.xml><?xml version="1.0" encoding="utf-8"?>
 <CoverPageProperties xmlns="http://schemas.microsoft.com/office/2006/coverPageProps">
-  <PublishDate>2021-04-04T00:00:00</PublishDate>
+  <PublishDate/>
   <Abstract/>
   <CompanyAddress/>
   <CompanyPhone/>
@@ -2563,10 +2954,22 @@
 </CoverPageProperties>
 </file>
 
+<file path=customXml/item2.xml><?xml version="1.0" encoding="utf-8"?>
+<b:Sources xmlns:b="http://schemas.openxmlformats.org/officeDocument/2006/bibliography" xmlns="http://schemas.openxmlformats.org/officeDocument/2006/bibliography" SelectedStyle="\APASixthEditionOfficeOnline.xsl" StyleName="APA" Version="6"/>
+</file>
+
 <file path=customXml/itemProps1.xml><?xml version="1.0" encoding="utf-8"?>
 <ds:datastoreItem xmlns:ds="http://schemas.openxmlformats.org/officeDocument/2006/customXml" ds:itemID="{55AF091B-3C7A-41E3-B477-F2FDAA23CFDA}">
   <ds:schemaRefs>
     <ds:schemaRef ds:uri="http://schemas.microsoft.com/office/2006/coverPageProps"/>
   </ds:schemaRefs>
 </ds:datastoreItem>
+</file>
+
+<file path=customXml/itemProps2.xml><?xml version="1.0" encoding="utf-8"?>
+<ds:datastoreItem xmlns:ds="http://schemas.openxmlformats.org/officeDocument/2006/customXml" ds:itemID="{354C6FE5-000A-4B85-9A31-AF528193001F}">
+  <ds:schemaRefs>
+    <ds:schemaRef ds:uri="http://schemas.openxmlformats.org/officeDocument/2006/bibliography"/>
+  </ds:schemaRefs>
+</ds:datastoreItem>
 </file>
</xml_diff>

<commit_message>
Se sube der actualizado de TP3
</commit_message>
<xml_diff>
--- a/Plantilla Word para TPs/Grupo1_NombreTP.docx
+++ b/Plantilla Word para TPs/Grupo1_NombreTP.docx
@@ -251,18 +251,24 @@
                                           <w:sz w:val="26"/>
                                           <w:szCs w:val="26"/>
                                         </w:rPr>
-                                        <w:t xml:space="preserve">Barcos – TP </w:t>
+                                        <w:t>XXXXXX NOMBRE TP</w:t>
                                       </w:r>
-                                      <w:proofErr w:type="spellStart"/>
                                       <w:r>
                                         <w:rPr>
                                           <w:color w:val="ED7D31" w:themeColor="accent2"/>
                                           <w:sz w:val="26"/>
                                           <w:szCs w:val="26"/>
                                         </w:rPr>
-                                        <w:t>Normalizacion</w:t>
+                                        <w:t xml:space="preserve"> – TP </w:t>
                                       </w:r>
-                                      <w:proofErr w:type="spellEnd"/>
+                                      <w:r>
+                                        <w:rPr>
+                                          <w:color w:val="ED7D31" w:themeColor="accent2"/>
+                                          <w:sz w:val="26"/>
+                                          <w:szCs w:val="26"/>
+                                        </w:rPr>
+                                        <w:t>Normalización</w:t>
+                                      </w:r>
                                     </w:p>
                                     <w:sdt>
                                       <w:sdtPr>
@@ -787,18 +793,24 @@
                                     <w:sz w:val="26"/>
                                     <w:szCs w:val="26"/>
                                   </w:rPr>
-                                  <w:t xml:space="preserve">Barcos – TP </w:t>
+                                  <w:t>XXXXXX NOMBRE TP</w:t>
                                 </w:r>
-                                <w:proofErr w:type="spellStart"/>
                                 <w:r>
                                   <w:rPr>
                                     <w:color w:val="ED7D31" w:themeColor="accent2"/>
                                     <w:sz w:val="26"/>
                                     <w:szCs w:val="26"/>
                                   </w:rPr>
-                                  <w:t>Normalizacion</w:t>
+                                  <w:t xml:space="preserve"> – TP </w:t>
                                 </w:r>
-                                <w:proofErr w:type="spellEnd"/>
+                                <w:r>
+                                  <w:rPr>
+                                    <w:color w:val="ED7D31" w:themeColor="accent2"/>
+                                    <w:sz w:val="26"/>
+                                    <w:szCs w:val="26"/>
+                                  </w:rPr>
+                                  <w:t>Normalización</w:t>
+                                </w:r>
                               </w:p>
                               <w:sdt>
                                 <w:sdtPr>
@@ -2182,6 +2194,7 @@
   </w:compat>
   <w:rsids>
     <w:rsidRoot w:val="00355354"/>
+    <w:rsid w:val="00162605"/>
     <w:rsid w:val="00355354"/>
     <w:rsid w:val="00430078"/>
     <w:rsid w:val="00785984"/>

</xml_diff>